<commit_message>
formatted the frontend properly for a clean look
</commit_message>
<xml_diff>
--- a/Weekly Log Book.docx
+++ b/Weekly Log Book.docx
@@ -142,16 +142,94 @@
         <w:t>14/11/2025 – Week 9</w:t>
       </w:r>
     </w:p>
+    <w:p>
+      <w:r>
+        <w:t>This week, I continued developing the AI Career Advisor project but shifted most of my focus towards preparing the Interim Report, since the submission deadline is approaching. I reviewed all the work I've completed so far, including the proposal, feasibility study, database schema, initial wireframes, and early frontend and backend setup. I organised everything into the required sections and started writing the analysis and design parts in more detail.</w:t>
+      </w:r>
+    </w:p>
+    <w:p>
+      <w:r>
+        <w:t xml:space="preserve">On the development side, I focused on refining the backend foundation, making sure the </w:t>
+      </w:r>
+      <w:proofErr w:type="spellStart"/>
+      <w:r>
+        <w:t>FastAPI</w:t>
+      </w:r>
+      <w:proofErr w:type="spellEnd"/>
+      <w:r>
+        <w:t xml:space="preserve"> project structure is properly organised and ready for the next stages. I also cleaned up my database models to ensure the relationships are correct and consistent, and I began preparing the API routes that will eventually handle CV uploads and job posting submissions. I also made minor improvements to the simple frontend so it will support the early testing phase once the backend endpoints are ready.</w:t>
+      </w:r>
+    </w:p>
     <w:p/>
     <w:p>
       <w:r>
         <w:t>21/11/2025 – Week 10</w:t>
       </w:r>
     </w:p>
+    <w:p>
+      <w:r>
+        <w:t xml:space="preserve">This week, I focused on integrating and testing the core system features for the AI Career Advisor prototype. I successfully connected the </w:t>
+      </w:r>
+      <w:proofErr w:type="spellStart"/>
+      <w:r>
+        <w:t>FastAPI</w:t>
+      </w:r>
+      <w:proofErr w:type="spellEnd"/>
+      <w:r>
+        <w:t xml:space="preserve"> backend with the </w:t>
+      </w:r>
+      <w:proofErr w:type="spellStart"/>
+      <w:r>
+        <w:t>Streamlit</w:t>
+      </w:r>
+      <w:proofErr w:type="spellEnd"/>
+      <w:r>
+        <w:t xml:space="preserve"> frontend, allowing users to upload CVs and job postings and view similarity results. The TF-IDF and cosine similarity logic was implemented to match resumes with job descriptions, producing consistent results in early tests.</w:t>
+      </w:r>
+    </w:p>
+    <w:p>
+      <w:r>
+        <w:t>I also added separate portals for job seekers and recruiters, ensuring that each role has distinct functionality but shares a common database. This required refining the authentication flow and improving session management between both portals. On the design side, I updated the user interface to align with the colour theme and accessibility guidelines outlined in my proposal.</w:t>
+      </w:r>
+    </w:p>
+    <w:p>
+      <w:r>
+        <w:t>Mostly focused on doing the interim report.</w:t>
+      </w:r>
+    </w:p>
     <w:p/>
     <w:p>
       <w:r>
         <w:t>28/11/2025 – Week 11</w:t>
+      </w:r>
+    </w:p>
+    <w:p>
+      <w:r>
+        <w:t>This week, I finished preparing for my interim presentation and finalised the content for my slides and demo. I focused on clearly explaining the system’s main flow</w:t>
+      </w:r>
+      <w:r>
+        <w:t>,</w:t>
+      </w:r>
+      <w:r>
+        <w:t xml:space="preserve"> from user registration </w:t>
+      </w:r>
+      <w:r>
+        <w:lastRenderedPageBreak/>
+        <w:t xml:space="preserve">to role-based dashboards and how the backend interacts with the frontend through API calls. I also refined the </w:t>
+      </w:r>
+      <w:proofErr w:type="spellStart"/>
+      <w:r>
+        <w:t>Streamlit</w:t>
+      </w:r>
+      <w:proofErr w:type="spellEnd"/>
+      <w:r>
+        <w:t xml:space="preserve"> interface by adding a clean home page and separating the login and registration pages to improve user navigation and accessibility.</w:t>
+      </w:r>
+    </w:p>
+    <w:p/>
+    <w:p>
+      <w:r>
+        <w:t>On the technical side, I tested the backend routes again to ensure stability when handling authentication, CV uploads, and job posting data. Minor bugs related to session persistence and form validation were resolved. I also documented the system architecture and database relationships more clearly in preparation for the demo.</w:t>
       </w:r>
     </w:p>
     <w:p/>

</xml_diff>